<commit_message>
adding my stuff to the checklist
</commit_message>
<xml_diff>
--- a/doc/Final Project Checklist.docx
+++ b/doc/Final Project Checklist.docx
@@ -1,6 +1,6 @@
 
 <file path=word/document.xml><?xml version="1.0" encoding="utf-8"?>
-<w:document xmlns:wpc="http://schemas.microsoft.com/office/word/2010/wordprocessingCanvas" xmlns:mc="http://schemas.openxmlformats.org/markup-compatibility/2006" xmlns:o="urn:schemas-microsoft-com:office:office" xmlns:r="http://schemas.openxmlformats.org/officeDocument/2006/relationships" xmlns:m="http://schemas.openxmlformats.org/officeDocument/2006/math" xmlns:v="urn:schemas-microsoft-com:vml" xmlns:wp14="http://schemas.microsoft.com/office/word/2010/wordprocessingDrawing" xmlns:wp="http://schemas.openxmlformats.org/drawingml/2006/wordprocessingDrawing" xmlns:w10="urn:schemas-microsoft-com:office:word" xmlns:w="http://schemas.openxmlformats.org/wordprocessingml/2006/main" xmlns:w14="http://schemas.microsoft.com/office/word/2010/wordml" xmlns:wpg="http://schemas.microsoft.com/office/word/2010/wordprocessingGroup" xmlns:wpi="http://schemas.microsoft.com/office/word/2010/wordprocessingInk" xmlns:wne="http://schemas.microsoft.com/office/word/2006/wordml" xmlns:wps="http://schemas.microsoft.com/office/word/2010/wordprocessingShape" mc:Ignorable="w14 wp14">
+<w:document xmlns:wpc="http://schemas.microsoft.com/office/word/2010/wordprocessingCanvas" xmlns:mo="http://schemas.microsoft.com/office/mac/office/2008/main" xmlns:mc="http://schemas.openxmlformats.org/markup-compatibility/2006" xmlns:mv="urn:schemas-microsoft-com:mac:vml" xmlns:o="urn:schemas-microsoft-com:office:office" xmlns:r="http://schemas.openxmlformats.org/officeDocument/2006/relationships" xmlns:m="http://schemas.openxmlformats.org/officeDocument/2006/math" xmlns:v="urn:schemas-microsoft-com:vml" xmlns:wp14="http://schemas.microsoft.com/office/word/2010/wordprocessingDrawing" xmlns:wp="http://schemas.openxmlformats.org/drawingml/2006/wordprocessingDrawing" xmlns:w10="urn:schemas-microsoft-com:office:word" xmlns:w="http://schemas.openxmlformats.org/wordprocessingml/2006/main" xmlns:w14="http://schemas.microsoft.com/office/word/2010/wordml" xmlns:wpg="http://schemas.microsoft.com/office/word/2010/wordprocessingGroup" xmlns:wpi="http://schemas.microsoft.com/office/word/2010/wordprocessingInk" xmlns:wne="http://schemas.microsoft.com/office/word/2006/wordml" xmlns:wps="http://schemas.microsoft.com/office/word/2010/wordprocessingShape" mc:Ignorable="w14 wp14">
   <w:body>
     <w:p>
       <w:r>
@@ -65,44 +65,47 @@
       </w:pPr>
       <w:r>
         <w:t>Number of bins: __________</w:t>
+      </w:r>
+    </w:p>
+    <w:p>
+      <w:pPr>
+        <w:pStyle w:val="ListParagraph"/>
+        <w:numPr>
+          <w:ilvl w:val="1"/>
+          <w:numId w:val="1"/>
+        </w:numPr>
+      </w:pPr>
+      <w:r>
+        <w:t>Note Logic correctly identifies artificial input for one octave</w:t>
+      </w:r>
+    </w:p>
+    <w:p>
+      <w:pPr>
+        <w:pStyle w:val="ListParagraph"/>
+        <w:numPr>
+          <w:ilvl w:val="1"/>
+          <w:numId w:val="1"/>
+        </w:numPr>
+      </w:pPr>
+      <w:r>
+        <w:t>AC97, FFT and Note Logic work together (Demo displaying notes on hex display)</w:t>
+      </w:r>
+    </w:p>
+    <w:p>
+      <w:pPr>
+        <w:pStyle w:val="ListParagraph"/>
+        <w:numPr>
+          <w:ilvl w:val="1"/>
+          <w:numId w:val="1"/>
+        </w:numPr>
+      </w:pPr>
+      <w:r>
+        <w:t>Whole system responds well to at least one instrument for all C major s</w:t>
       </w:r>
       <w:bookmarkStart w:id="0" w:name="_GoBack"/>
       <w:bookmarkEnd w:id="0"/>
-    </w:p>
-    <w:p>
-      <w:pPr>
-        <w:pStyle w:val="ListParagraph"/>
-        <w:numPr>
-          <w:ilvl w:val="1"/>
-          <w:numId w:val="1"/>
-        </w:numPr>
-      </w:pPr>
-      <w:r>
-        <w:t>Note Logic correctly identifies artificial input for one octave</w:t>
-      </w:r>
-    </w:p>
-    <w:p>
-      <w:pPr>
-        <w:pStyle w:val="ListParagraph"/>
-        <w:numPr>
-          <w:ilvl w:val="1"/>
-          <w:numId w:val="1"/>
-        </w:numPr>
-      </w:pPr>
-      <w:r>
-        <w:t>AC97, FFT and Note Logic work together (Demo displaying notes on hex display)</w:t>
-      </w:r>
-    </w:p>
-    <w:p>
-      <w:pPr>
-        <w:pStyle w:val="ListParagraph"/>
-        <w:numPr>
-          <w:ilvl w:val="1"/>
-          <w:numId w:val="1"/>
-        </w:numPr>
-      </w:pPr>
-      <w:r>
-        <w:t>Whole system responds well to at least one instrument for all C major scale whole notes</w:t>
+      <w:r>
+        <w:t>cale whole notes</w:t>
       </w:r>
     </w:p>
     <w:p>
@@ -193,6 +196,18 @@
       <w:pPr>
         <w:pStyle w:val="ListParagraph"/>
         <w:numPr>
+          <w:ilvl w:val="1"/>
+          <w:numId w:val="1"/>
+        </w:numPr>
+      </w:pPr>
+      <w:r>
+        <w:t>Optional: Maintain a high score table for each song</w:t>
+      </w:r>
+    </w:p>
+    <w:p>
+      <w:pPr>
+        <w:pStyle w:val="ListParagraph"/>
+        <w:numPr>
           <w:ilvl w:val="0"/>
           <w:numId w:val="1"/>
         </w:numPr>
@@ -205,6 +220,54 @@
       <w:pPr>
         <w:pStyle w:val="ListParagraph"/>
         <w:numPr>
+          <w:ilvl w:val="1"/>
+          <w:numId w:val="1"/>
+        </w:numPr>
+      </w:pPr>
+      <w:r>
+        <w:t>Song files are properly stored / accessible from EEPROM</w:t>
+      </w:r>
+    </w:p>
+    <w:p>
+      <w:pPr>
+        <w:pStyle w:val="ListParagraph"/>
+        <w:numPr>
+          <w:ilvl w:val="1"/>
+          <w:numId w:val="1"/>
+        </w:numPr>
+      </w:pPr>
+      <w:r>
+        <w:t>A single song is loadable and does not have any invalid output</w:t>
+      </w:r>
+    </w:p>
+    <w:p>
+      <w:pPr>
+        <w:pStyle w:val="ListParagraph"/>
+        <w:numPr>
+          <w:ilvl w:val="1"/>
+          <w:numId w:val="1"/>
+        </w:numPr>
+      </w:pPr>
+      <w:r>
+        <w:t>All available songs load and play correctly to their own tempos</w:t>
+      </w:r>
+    </w:p>
+    <w:p>
+      <w:pPr>
+        <w:pStyle w:val="ListParagraph"/>
+        <w:numPr>
+          <w:ilvl w:val="1"/>
+          <w:numId w:val="1"/>
+        </w:numPr>
+      </w:pPr>
+      <w:r>
+        <w:t>Extraordinarily optional: be able to feed in a MIDI file to play</w:t>
+      </w:r>
+    </w:p>
+    <w:p>
+      <w:pPr>
+        <w:pStyle w:val="ListParagraph"/>
+        <w:numPr>
           <w:ilvl w:val="0"/>
           <w:numId w:val="1"/>
         </w:numPr>
@@ -217,6 +280,98 @@
       <w:pPr>
         <w:pStyle w:val="ListParagraph"/>
         <w:numPr>
+          <w:ilvl w:val="1"/>
+          <w:numId w:val="1"/>
+        </w:numPr>
+      </w:pPr>
+      <w:r>
+        <w:t>A single note blob moves across the screen properly (ease in right, ease out left)</w:t>
+      </w:r>
+    </w:p>
+    <w:p>
+      <w:pPr>
+        <w:pStyle w:val="ListParagraph"/>
+        <w:numPr>
+          <w:ilvl w:val="1"/>
+          <w:numId w:val="1"/>
+        </w:numPr>
+      </w:pPr>
+      <w:r>
+        <w:t>The cstringdisp module is integrated and shows the score, current pitch</w:t>
+      </w:r>
+    </w:p>
+    <w:p>
+      <w:pPr>
+        <w:pStyle w:val="ListParagraph"/>
+        <w:numPr>
+          <w:ilvl w:val="1"/>
+          <w:numId w:val="1"/>
+        </w:numPr>
+      </w:pPr>
+      <w:r>
+        <w:t xml:space="preserve">Creating a </w:t>
+      </w:r>
+      <w:proofErr w:type="spellStart"/>
+      <w:r>
+        <w:t>testbench</w:t>
+      </w:r>
+      <w:proofErr w:type="spellEnd"/>
+      <w:r>
+        <w:t xml:space="preserve"> to simulate inputs from the game logic, test hit pitches</w:t>
+      </w:r>
+    </w:p>
+    <w:p>
+      <w:pPr>
+        <w:pStyle w:val="ListParagraph"/>
+        <w:numPr>
+          <w:ilvl w:val="1"/>
+          <w:numId w:val="1"/>
+        </w:numPr>
+      </w:pPr>
+      <w:r>
+        <w:t>All note blobs are onscreen and transition smoothly</w:t>
+      </w:r>
+    </w:p>
+    <w:p>
+      <w:pPr>
+        <w:pStyle w:val="ListParagraph"/>
+        <w:numPr>
+          <w:ilvl w:val="1"/>
+          <w:numId w:val="1"/>
+        </w:numPr>
+      </w:pPr>
+      <w:r>
+        <w:t>Optional: Load background images in, such as a recorder finger chart</w:t>
+      </w:r>
+    </w:p>
+    <w:p>
+      <w:pPr>
+        <w:pStyle w:val="ListParagraph"/>
+        <w:numPr>
+          <w:ilvl w:val="1"/>
+          <w:numId w:val="1"/>
+        </w:numPr>
+      </w:pPr>
+      <w:r>
+        <w:t>Optional: Use bitmaps instead of notes</w:t>
+      </w:r>
+    </w:p>
+    <w:p>
+      <w:pPr>
+        <w:pStyle w:val="ListParagraph"/>
+        <w:numPr>
+          <w:ilvl w:val="1"/>
+          <w:numId w:val="1"/>
+        </w:numPr>
+      </w:pPr>
+      <w:r>
+        <w:t>Optional: Cool effects like fading notes and changing colors</w:t>
+      </w:r>
+    </w:p>
+    <w:p>
+      <w:pPr>
+        <w:pStyle w:val="ListParagraph"/>
+        <w:numPr>
           <w:ilvl w:val="0"/>
           <w:numId w:val="1"/>
         </w:numPr>
@@ -258,10 +413,7 @@
         </w:numPr>
       </w:pPr>
       <w:r>
-        <w:t>Integration wi</w:t>
-      </w:r>
-      <w:r>
-        <w:t>th FFT complete, can play an entire song</w:t>
+        <w:t>Integration with FFT complete, can play an entire song</w:t>
       </w:r>
     </w:p>
     <w:p>
@@ -300,6 +452,7 @@
         <w:t>Optional: Freeform/Sandbox mode for just playing an instrument to see how it registers</w:t>
       </w:r>
     </w:p>
+    <w:p/>
     <w:p/>
     <w:sectPr>
       <w:pgSz w:w="12240" w:h="15840"/>
@@ -312,7 +465,7 @@
 </file>
 
 <file path=word/numbering.xml><?xml version="1.0" encoding="utf-8"?>
-<w:numbering xmlns:wpc="http://schemas.microsoft.com/office/word/2010/wordprocessingCanvas" xmlns:mc="http://schemas.openxmlformats.org/markup-compatibility/2006" xmlns:o="urn:schemas-microsoft-com:office:office" xmlns:r="http://schemas.openxmlformats.org/officeDocument/2006/relationships" xmlns:m="http://schemas.openxmlformats.org/officeDocument/2006/math" xmlns:v="urn:schemas-microsoft-com:vml" xmlns:wp14="http://schemas.microsoft.com/office/word/2010/wordprocessingDrawing" xmlns:wp="http://schemas.openxmlformats.org/drawingml/2006/wordprocessingDrawing" xmlns:w10="urn:schemas-microsoft-com:office:word" xmlns:w="http://schemas.openxmlformats.org/wordprocessingml/2006/main" xmlns:w14="http://schemas.microsoft.com/office/word/2010/wordml" xmlns:wpg="http://schemas.microsoft.com/office/word/2010/wordprocessingGroup" xmlns:wpi="http://schemas.microsoft.com/office/word/2010/wordprocessingInk" xmlns:wne="http://schemas.microsoft.com/office/word/2006/wordml" xmlns:wps="http://schemas.microsoft.com/office/word/2010/wordprocessingShape" mc:Ignorable="w14 wp14">
+<w:numbering xmlns:wpc="http://schemas.microsoft.com/office/word/2010/wordprocessingCanvas" xmlns:mo="http://schemas.microsoft.com/office/mac/office/2008/main" xmlns:mc="http://schemas.openxmlformats.org/markup-compatibility/2006" xmlns:mv="urn:schemas-microsoft-com:mac:vml" xmlns:o="urn:schemas-microsoft-com:office:office" xmlns:r="http://schemas.openxmlformats.org/officeDocument/2006/relationships" xmlns:m="http://schemas.openxmlformats.org/officeDocument/2006/math" xmlns:v="urn:schemas-microsoft-com:vml" xmlns:wp14="http://schemas.microsoft.com/office/word/2010/wordprocessingDrawing" xmlns:wp="http://schemas.openxmlformats.org/drawingml/2006/wordprocessingDrawing" xmlns:w10="urn:schemas-microsoft-com:office:word" xmlns:w="http://schemas.openxmlformats.org/wordprocessingml/2006/main" xmlns:w14="http://schemas.microsoft.com/office/word/2010/wordml" xmlns:wpg="http://schemas.microsoft.com/office/word/2010/wordprocessingGroup" xmlns:wpi="http://schemas.microsoft.com/office/word/2010/wordprocessingInk" xmlns:wne="http://schemas.microsoft.com/office/word/2006/wordml" xmlns:wps="http://schemas.microsoft.com/office/word/2010/wordprocessingShape" mc:Ignorable="w14 wp14">
   <w:abstractNum w:abstractNumId="0">
     <w:nsid w:val="22E156BB"/>
     <w:multiLevelType w:val="hybridMultilevel"/>
@@ -449,7 +602,7 @@
       </w:pPr>
     </w:pPrDefault>
   </w:docDefaults>
-  <w:latentStyles w:defLockedState="0" w:defUIPriority="99" w:defSemiHidden="1" w:defUnhideWhenUsed="1" w:defQFormat="0" w:count="267">
+  <w:latentStyles w:defLockedState="0" w:defUIPriority="99" w:defSemiHidden="1" w:defUnhideWhenUsed="1" w:defQFormat="0" w:count="276">
     <w:lsdException w:name="Normal" w:semiHidden="0" w:uiPriority="0" w:unhideWhenUsed="0" w:qFormat="1"/>
     <w:lsdException w:name="heading 1" w:semiHidden="0" w:uiPriority="9" w:unhideWhenUsed="0" w:qFormat="1"/>
     <w:lsdException w:name="heading 2" w:uiPriority="9" w:qFormat="1"/>
@@ -634,7 +787,7 @@
 </file>
 
 <file path=word/stylesWithEffects.xml><?xml version="1.0" encoding="utf-8"?>
-<w:styles xmlns:wpc="http://schemas.microsoft.com/office/word/2010/wordprocessingCanvas" xmlns:mc="http://schemas.openxmlformats.org/markup-compatibility/2006" xmlns:o="urn:schemas-microsoft-com:office:office" xmlns:r="http://schemas.openxmlformats.org/officeDocument/2006/relationships" xmlns:m="http://schemas.openxmlformats.org/officeDocument/2006/math" xmlns:v="urn:schemas-microsoft-com:vml" xmlns:wp14="http://schemas.microsoft.com/office/word/2010/wordprocessingDrawing" xmlns:wp="http://schemas.openxmlformats.org/drawingml/2006/wordprocessingDrawing" xmlns:w10="urn:schemas-microsoft-com:office:word" xmlns:w="http://schemas.openxmlformats.org/wordprocessingml/2006/main" xmlns:w14="http://schemas.microsoft.com/office/word/2010/wordml" xmlns:wpg="http://schemas.microsoft.com/office/word/2010/wordprocessingGroup" xmlns:wpi="http://schemas.microsoft.com/office/word/2010/wordprocessingInk" xmlns:wne="http://schemas.microsoft.com/office/word/2006/wordml" xmlns:wps="http://schemas.microsoft.com/office/word/2010/wordprocessingShape" mc:Ignorable="w14 wp14">
+<w:styles xmlns:wpc="http://schemas.microsoft.com/office/word/2010/wordprocessingCanvas" xmlns:mo="http://schemas.microsoft.com/office/mac/office/2008/main" xmlns:mc="http://schemas.openxmlformats.org/markup-compatibility/2006" xmlns:mv="urn:schemas-microsoft-com:mac:vml" xmlns:o="urn:schemas-microsoft-com:office:office" xmlns:r="http://schemas.openxmlformats.org/officeDocument/2006/relationships" xmlns:m="http://schemas.openxmlformats.org/officeDocument/2006/math" xmlns:v="urn:schemas-microsoft-com:vml" xmlns:wp14="http://schemas.microsoft.com/office/word/2010/wordprocessingDrawing" xmlns:wp="http://schemas.openxmlformats.org/drawingml/2006/wordprocessingDrawing" xmlns:w10="urn:schemas-microsoft-com:office:word" xmlns:w="http://schemas.openxmlformats.org/wordprocessingml/2006/main" xmlns:w14="http://schemas.microsoft.com/office/word/2010/wordml" xmlns:wpg="http://schemas.microsoft.com/office/word/2010/wordprocessingGroup" xmlns:wpi="http://schemas.microsoft.com/office/word/2010/wordprocessingInk" xmlns:wne="http://schemas.microsoft.com/office/word/2006/wordml" xmlns:wps="http://schemas.microsoft.com/office/word/2010/wordprocessingShape" mc:Ignorable="w14 wp14">
   <w:docDefaults>
     <w:rPrDefault>
       <w:rPr>
@@ -650,7 +803,7 @@
       </w:pPr>
     </w:pPrDefault>
   </w:docDefaults>
-  <w:latentStyles w:defLockedState="0" w:defUIPriority="99" w:defSemiHidden="1" w:defUnhideWhenUsed="1" w:defQFormat="0" w:count="267">
+  <w:latentStyles w:defLockedState="0" w:defUIPriority="99" w:defSemiHidden="1" w:defUnhideWhenUsed="1" w:defQFormat="0" w:count="276">
     <w:lsdException w:name="Normal" w:semiHidden="0" w:uiPriority="0" w:unhideWhenUsed="0" w:qFormat="1"/>
     <w:lsdException w:name="heading 1" w:semiHidden="0" w:uiPriority="9" w:unhideWhenUsed="0" w:qFormat="1"/>
     <w:lsdException w:name="heading 2" w:uiPriority="9" w:qFormat="1"/>

</xml_diff>